<commit_message>
Load-test, barcode in template
</commit_message>
<xml_diff>
--- a/ReportGenerator/Template.docx
+++ b/ReportGenerator/Template.docx
@@ -2,62 +2,176 @@
 <file path=word/document.xml><?xml version="1.0" encoding="utf-8"?>
 <w:document xmlns:wpc="http://schemas.microsoft.com/office/word/2010/wordprocessingCanvas" xmlns:cx="http://schemas.microsoft.com/office/drawing/2014/chartex" xmlns:cx1="http://schemas.microsoft.com/office/drawing/2015/9/8/chartex" xmlns:cx2="http://schemas.microsoft.com/office/drawing/2015/10/21/chartex" xmlns:cx3="http://schemas.microsoft.com/office/drawing/2016/5/9/chartex" xmlns:cx4="http://schemas.microsoft.com/office/drawing/2016/5/10/chartex" xmlns:cx5="http://schemas.microsoft.com/office/drawing/2016/5/11/chartex" xmlns:cx6="http://schemas.microsoft.com/office/drawing/2016/5/12/chartex" xmlns:cx7="http://schemas.microsoft.com/office/drawing/2016/5/13/chartex" xmlns:cx8="http://schemas.microsoft.com/office/drawing/2016/5/14/chartex" xmlns:mc="http://schemas.openxmlformats.org/markup-compatibility/2006" xmlns:aink="http://schemas.microsoft.com/office/drawing/2016/ink" xmlns:am3d="http://schemas.microsoft.com/office/drawing/2017/model3d" xmlns:o="urn:schemas-microsoft-com:office:office" xmlns:r="http://schemas.openxmlformats.org/officeDocument/2006/relationships" xmlns:m="http://schemas.openxmlformats.org/officeDocument/2006/math" xmlns:v="urn:schemas-microsoft-com:vml" xmlns:wp14="http://schemas.microsoft.com/office/word/2010/wordprocessingDrawing" xmlns:wp="http://schemas.openxmlformats.org/drawingml/2006/wordprocessingDrawing" xmlns:w10="urn:schemas-microsoft-com:office:word" xmlns:w="http://schemas.openxmlformats.org/wordprocessingml/2006/main" xmlns:w14="http://schemas.microsoft.com/office/word/2010/wordml" xmlns:w15="http://schemas.microsoft.com/office/word/2012/wordml" xmlns:w16cex="http://schemas.microsoft.com/office/word/2018/wordml/cex" xmlns:w16cid="http://schemas.microsoft.com/office/word/2016/wordml/cid" xmlns:w16="http://schemas.microsoft.com/office/word/2018/wordml" xmlns:w16sdtdh="http://schemas.microsoft.com/office/word/2020/wordml/sdtdatahash" xmlns:w16se="http://schemas.microsoft.com/office/word/2015/wordml/symex" xmlns:wpg="http://schemas.microsoft.com/office/word/2010/wordprocessingGroup" xmlns:wpi="http://schemas.microsoft.com/office/word/2010/wordprocessingInk" xmlns:wne="http://schemas.microsoft.com/office/word/2006/wordml" xmlns:wps="http://schemas.microsoft.com/office/word/2010/wordprocessingShape" mc:Ignorable="w14 w15 w16se w16cid w16 w16cex w16sdtdh wp14">
   <w:body>
+    <w:tbl>
+      <w:tblPr>
+        <w:tblStyle w:val="TableGrid"/>
+        <w:tblW w:w="0" w:type="auto"/>
+        <w:tblLook w:val="04A0" w:firstRow="1" w:lastRow="0" w:firstColumn="1" w:lastColumn="0" w:noHBand="0" w:noVBand="1"/>
+      </w:tblPr>
+      <w:tblGrid>
+        <w:gridCol w:w="7225"/>
+        <w:gridCol w:w="1837"/>
+      </w:tblGrid>
+      <w:tr>
+        <w:trPr>
+          <w:trHeight w:val="1984"/>
+        </w:trPr>
+        <w:tc>
+          <w:tcPr>
+            <w:tcW w:w="7225" w:type="dxa"/>
+          </w:tcPr>
+          <w:p>
+            <w:pPr>
+              <w:rPr>
+                <w:lang w:val="en-US"/>
+              </w:rPr>
+            </w:pPr>
+          </w:p>
+          <w:p>
+            <w:pPr>
+              <w:rPr>
+                <w:lang w:val="en-US"/>
+              </w:rPr>
+            </w:pPr>
+            <w:r>
+              <w:rPr>
+                <w:lang w:val="en-US"/>
+              </w:rPr>
+              <w:t xml:space="preserve"> </w:t>
+            </w:r>
+          </w:p>
+          <w:p>
+            <w:pPr>
+              <w:pStyle w:val="Title"/>
+              <w:rPr>
+                <w:rFonts w:ascii="Segoe UI Light" w:hAnsi="Segoe UI Light" w:cs="Segoe UI Light"/>
+                <w:lang w:val="en-US"/>
+              </w:rPr>
+            </w:pPr>
+            <w:r>
+              <w:rPr>
+                <w:rFonts w:ascii="Segoe UI Light" w:hAnsi="Segoe UI Light" w:cs="Segoe UI Light"/>
+                <w:lang w:val="en-US"/>
+              </w:rPr>
+              <w:t>Test Report</w:t>
+            </w:r>
+          </w:p>
+        </w:tc>
+        <w:tc>
+          <w:tcPr>
+            <w:tcW w:w="1837" w:type="dxa"/>
+          </w:tcPr>
+          <w:p>
+            <w:pPr>
+              <w:jc w:val="center"/>
+              <w:rPr>
+                <w:rFonts w:ascii="Segoe UI Light" w:hAnsi="Segoe UI Light" w:cs="Segoe UI Light"/>
+                <w:lang w:val="en-US"/>
+              </w:rPr>
+            </w:pPr>
+            <w:sdt>
+              <w:sdtPr>
+                <w:rPr>
+                  <w:lang w:val="en-US"/>
+                </w:rPr>
+                <w:alias w:val="Barcode_StudentId"/>
+                <w:tag w:val="3152536805"/>
+                <w:id w:val="-1142430491"/>
+                <w:placeholder>
+                  <w:docPart w:val="CCD1E918C8A8436BB1E694237A9464B6"/>
+                </w:placeholder>
+                <w15:color w:val="FF6600"/>
+                <w:picture/>
+              </w:sdtPr>
+              <w:sdtContent>
+                <w:r>
+                  <w:rPr>
+                    <w:noProof/>
+                    <w:lang w:val="en-US"/>
+                  </w:rPr>
+                  <w:drawing>
+                    <wp:inline distT="0" distB="0" distL="0" distR="0" wp14:anchorId="17465499" wp14:editId="14D8644F">
+                      <wp:extent cx="1029600" cy="1018800"/>
+                      <wp:effectExtent l="0" t="0" r="0" b="0"/>
+                      <wp:docPr id="5" name="Picture 5"/>
+                      <wp:cNvGraphicFramePr>
+                        <a:graphicFrameLocks xmlns:a="http://schemas.openxmlformats.org/drawingml/2006/main" noChangeAspect="1"/>
+                      </wp:cNvGraphicFramePr>
+                      <a:graphic xmlns:a="http://schemas.openxmlformats.org/drawingml/2006/main">
+                        <a:graphicData uri="http://schemas.openxmlformats.org/drawingml/2006/picture">
+                          <pic:pic xmlns:pic="http://schemas.openxmlformats.org/drawingml/2006/picture">
+                            <pic:nvPicPr>
+                              <pic:cNvPr id="5" name=""/>
+                              <pic:cNvPicPr/>
+                            </pic:nvPicPr>
+                            <pic:blipFill>
+                              <a:blip r:embed="rId6" cstate="print">
+                                <a:extLst>
+                                  <a:ext uri="{28A0092B-C50C-407E-A947-70E740481C1C}">
+                                    <a14:useLocalDpi xmlns:a14="http://schemas.microsoft.com/office/drawing/2010/main" val="0"/>
+                                  </a:ext>
+                                </a:extLst>
+                              </a:blip>
+                              <a:stretch>
+                                <a:fillRect/>
+                              </a:stretch>
+                            </pic:blipFill>
+                            <pic:spPr>
+                              <a:xfrm>
+                                <a:off x="0" y="0"/>
+                                <a:ext cx="1029600" cy="1018800"/>
+                              </a:xfrm>
+                              <a:prstGeom prst="rect">
+                                <a:avLst/>
+                              </a:prstGeom>
+                            </pic:spPr>
+                          </pic:pic>
+                        </a:graphicData>
+                      </a:graphic>
+                    </wp:inline>
+                  </w:drawing>
+                </w:r>
+              </w:sdtContent>
+            </w:sdt>
+            <w:r>
+              <w:rPr>
+                <w:lang w:val="en-US"/>
+              </w:rPr>
+              <w:br/>
+            </w:r>
+            <w:r>
+              <w:t xml:space="preserve"> </w:t>
+            </w:r>
+            <w:sdt>
+              <w:sdtPr>
+                <w:alias w:val="StudentId"/>
+                <w:tag w:val="2442489482"/>
+                <w:id w:val="-1852477814"/>
+                <w:lock w:val="contentLocked"/>
+                <w:placeholder>
+                  <w:docPart w:val="121911E256A443C5BD807507F6E813BB"/>
+                </w:placeholder>
+                <w:showingPlcHdr/>
+                <w15:color w:val="FF6600"/>
+              </w:sdtPr>
+              <w:sdtContent>
+                <w:r>
+                  <w:rPr>
+                    <w:rStyle w:val="PlaceholderText"/>
+                  </w:rPr>
+                  <w:t>StudentId</w:t>
+                </w:r>
+              </w:sdtContent>
+            </w:sdt>
+          </w:p>
+        </w:tc>
+      </w:tr>
+    </w:tbl>
     <w:p>
       <w:pPr>
         <w:pStyle w:val="Title"/>
         <w:rPr>
-          <w:lang w:val="en-US"/>
-        </w:rPr>
-      </w:pPr>
-      <w:r>
-        <w:rPr>
           <w:rFonts w:ascii="Segoe UI Light" w:hAnsi="Segoe UI Light" w:cs="Segoe UI Light"/>
-          <w:lang w:val="en-US"/>
-        </w:rPr>
-        <w:t>Test Report</w:t>
-      </w:r>
-      <w:r>
-        <w:rPr>
-          <w:rFonts w:ascii="Segoe UI Light" w:hAnsi="Segoe UI Light" w:cs="Segoe UI Light"/>
-          <w:lang w:val="en-US"/>
-        </w:rPr>
-        <w:tab/>
-        <w:t>-</w:t>
-      </w:r>
-      <w:r>
-        <w:rPr>
-          <w:rFonts w:ascii="Segoe UI Light" w:hAnsi="Segoe UI Light" w:cs="Segoe UI Light"/>
-          <w:lang w:val="en-US"/>
-        </w:rPr>
-        <w:tab/>
-        <w:t xml:space="preserve">Student Id </w:t>
-      </w:r>
-      <w:sdt>
-        <w:sdtPr>
-          <w:alias w:val="StudentId"/>
-          <w:tag w:val="2442489482"/>
-          <w:id w:val="-1852477814"/>
-          <w:lock w:val="contentLocked"/>
-          <w:placeholder>
-            <w:docPart w:val="ED838D03DE584327A0A01D5BCE9567F1"/>
-          </w:placeholder>
-          <w:showingPlcHdr/>
-          <w15:color w:val="FF6600"/>
-        </w:sdtPr>
-        <w:sdtEndPr/>
-        <w:sdtContent>
-          <w:r>
-            <w:rPr>
-              <w:rStyle w:val="PlaceholderText"/>
-            </w:rPr>
-            <w:t>StudentId</w:t>
-          </w:r>
-        </w:sdtContent>
-      </w:sdt>
-    </w:p>
-    <w:p>
-      <w:pPr>
-        <w:rPr>
           <w:lang w:val="en-US"/>
         </w:rPr>
       </w:pPr>
@@ -181,7 +295,7 @@
                         <pic:cNvPicPr/>
                       </pic:nvPicPr>
                       <pic:blipFill>
-                        <a:blip r:embed="rId6"/>
+                        <a:blip r:embed="rId7"/>
                         <a:stretch>
                           <a:fillRect/>
                         </a:stretch>
@@ -384,7 +498,7 @@
                         <pic:cNvPicPr/>
                       </pic:nvPicPr>
                       <pic:blipFill>
-                        <a:blip r:embed="rId7"/>
+                        <a:blip r:embed="rId8"/>
                         <a:stretch>
                           <a:fillRect/>
                         </a:stretch>
@@ -1574,6 +1688,25 @@
       <w:color w:val="808080"/>
     </w:rPr>
   </w:style>
+  <w:style w:type="table" w:styleId="TableGrid">
+    <w:name w:val="Table Grid"/>
+    <w:basedOn w:val="TableNormal"/>
+    <w:uiPriority w:val="39"/>
+    <w:rsid w:val="009E0068"/>
+    <w:pPr>
+      <w:spacing w:after="0" w:line="240" w:lineRule="auto"/>
+    </w:pPr>
+    <w:tblPr>
+      <w:tblBorders>
+        <w:top w:val="single" w:sz="4" w:space="0" w:color="auto"/>
+        <w:left w:val="single" w:sz="4" w:space="0" w:color="auto"/>
+        <w:bottom w:val="single" w:sz="4" w:space="0" w:color="auto"/>
+        <w:right w:val="single" w:sz="4" w:space="0" w:color="auto"/>
+        <w:insideH w:val="single" w:sz="4" w:space="0" w:color="auto"/>
+        <w:insideV w:val="single" w:sz="4" w:space="0" w:color="auto"/>
+      </w:tblBorders>
+    </w:tblPr>
+  </w:style>
 </w:styles>
 </file>
 
@@ -1660,32 +1793,6 @@
     </w:docPart>
     <w:docPart>
       <w:docPartPr>
-        <w:name w:val="ED838D03DE584327A0A01D5BCE9567F1"/>
-        <w:category>
-          <w:name w:val="General"/>
-          <w:gallery w:val="placeholder"/>
-        </w:category>
-        <w:types>
-          <w:type w:val="bbPlcHdr"/>
-        </w:types>
-        <w:behaviors>
-          <w:behavior w:val="content"/>
-        </w:behaviors>
-        <w:guid w:val="{DC7BFC8F-330C-4F23-A1AB-65C799B189EC}"/>
-      </w:docPartPr>
-      <w:docPartBody>
-        <w:p>
-          <w:r>
-            <w:rPr>
-              <w:rStyle w:val="PlaceholderText"/>
-            </w:rPr>
-            <w:t>StudentId</w:t>
-          </w:r>
-        </w:p>
-      </w:docPartBody>
-    </w:docPart>
-    <w:docPart>
-      <w:docPartPr>
         <w:name w:val="CA53CDCBAC3E400AB40C8AE0D3B2D1F5"/>
         <w:category>
           <w:name w:val="General"/>
@@ -1732,6 +1839,61 @@
               <w:rStyle w:val="PlaceholderText"/>
             </w:rPr>
             <w:t>Score_Passed</w:t>
+          </w:r>
+        </w:p>
+      </w:docPartBody>
+    </w:docPart>
+    <w:docPart>
+      <w:docPartPr>
+        <w:name w:val="121911E256A443C5BD807507F6E813BB"/>
+        <w:category>
+          <w:name w:val="General"/>
+          <w:gallery w:val="placeholder"/>
+        </w:category>
+        <w:types>
+          <w:type w:val="bbPlcHdr"/>
+        </w:types>
+        <w:behaviors>
+          <w:behavior w:val="content"/>
+        </w:behaviors>
+        <w:guid w:val="{9FE82B10-DAE1-4255-B110-EF045952F54B}"/>
+      </w:docPartPr>
+      <w:docPartBody>
+        <w:p>
+          <w:pPr>
+            <w:pStyle w:val="121911E256A443C5BD807507F6E813BB"/>
+          </w:pPr>
+          <w:r>
+            <w:rPr>
+              <w:rStyle w:val="PlaceholderText"/>
+            </w:rPr>
+            <w:t>StudentId</w:t>
+          </w:r>
+        </w:p>
+      </w:docPartBody>
+    </w:docPart>
+    <w:docPart>
+      <w:docPartPr>
+        <w:name w:val="CCD1E918C8A8436BB1E694237A9464B6"/>
+        <w:category>
+          <w:name w:val="General"/>
+          <w:gallery w:val="placeholder"/>
+        </w:category>
+        <w:types>
+          <w:type w:val="bbPlcHdr"/>
+        </w:types>
+        <w:behaviors>
+          <w:behavior w:val="content"/>
+        </w:behaviors>
+        <w:guid w:val="{81D13176-62F1-4EB3-8DF2-467B26CC1776}"/>
+      </w:docPartPr>
+      <w:docPartBody>
+        <w:p>
+          <w:r>
+            <w:rPr>
+              <w:rStyle w:val="PlaceholderText"/>
+            </w:rPr>
+            <w:t>Barcode_StudentId</w:t>
           </w:r>
         </w:p>
       </w:docPartBody>
@@ -1794,10 +1956,12 @@
     <w:rsid w:val="001B3555"/>
     <w:rsid w:val="002E5F92"/>
     <w:rsid w:val="00440A36"/>
+    <w:rsid w:val="005F6896"/>
     <w:rsid w:val="00902440"/>
     <w:rsid w:val="00A03AD8"/>
     <w:rsid w:val="00A06736"/>
     <w:rsid w:val="00A705A7"/>
+    <w:rsid w:val="00B51C5C"/>
   </w:rsids>
   <m:mathPr>
     <m:mathFont m:val="Cambria Math"/>
@@ -2251,10 +2415,22 @@
     <w:basedOn w:val="DefaultParagraphFont"/>
     <w:uiPriority w:val="99"/>
     <w:semiHidden/>
-    <w:rsid w:val="00A705A7"/>
+    <w:rsid w:val="00B51C5C"/>
     <w:rPr>
       <w:color w:val="808080"/>
     </w:rPr>
+  </w:style>
+  <w:style w:type="paragraph" w:customStyle="1" w:styleId="0227576790544111BB0AA8F36A675DDE">
+    <w:name w:val="0227576790544111BB0AA8F36A675DDE"/>
+    <w:rsid w:val="00B51C5C"/>
+  </w:style>
+  <w:style w:type="paragraph" w:customStyle="1" w:styleId="7490F58FA58C408897A7FB2F685D54F5">
+    <w:name w:val="7490F58FA58C408897A7FB2F685D54F5"/>
+    <w:rsid w:val="00B51C5C"/>
+  </w:style>
+  <w:style w:type="paragraph" w:customStyle="1" w:styleId="121911E256A443C5BD807507F6E813BB">
+    <w:name w:val="121911E256A443C5BD807507F6E813BB"/>
+    <w:rsid w:val="00B51C5C"/>
   </w:style>
 </w:styles>
 </file>
@@ -2572,15 +2748,16 @@
     <ControlInfo type="If" id="137076743" tagName="137076743" label="If_Failed" path="//Score &lt; 5.5" simplePath="0"/>
     <ControlInfo type="ValueOf" id="1526291735" tagName="1526291735" label="Name_Passed" path="name" simplePath="1" format="Text" customFormatString=""/>
     <ControlInfo type="ValueOf" id="1555586673" tagName="1555586673" label="Name_Failed" path="name" simplePath="1" format="Text" customFormatString=""/>
-    <ControlInfo type="ValueOf" id="2442489482" tagName="2442489482" label="StudentId" path="id" simplePath="1" format="Text" customFormatString=""/>
     <ControlInfo type="ValueOf" id="394014061" tagName="394014061" label="Score_Failed" path="score" simplePath="1" format="Numeric2" customFormatString=""/>
     <ControlInfo type="ValueOf" id="4145986252" tagName="4145986252" label="Score_Passed" path="score" simplePath="1" format="Numeric2" customFormatString=""/>
+    <ControlInfo type="BarcodeOf" id="3152536805" tagName="3152536805" label="Barcode_StudentId" path="Id" simplePath="1" format="QR"/>
+    <ControlInfo type="ValueOf" id="2442489482" tagName="2442489482" label="StudentId" path="id" simplePath="1" format="Text" customFormatString=""/>
   </ControlInfos>
 </docatiConfig>
 </file>
 
 <file path=customXml/itemProps1.xml><?xml version="1.0" encoding="utf-8"?>
-<ds:datastoreItem xmlns:ds="http://schemas.openxmlformats.org/officeDocument/2006/customXml" ds:itemID="{04F9DD12-CF49-4954-A807-7EADEBDFE757}">
+<ds:datastoreItem xmlns:ds="http://schemas.openxmlformats.org/officeDocument/2006/customXml" ds:itemID="{F81305DE-7B54-4E1D-BECA-96D7CA1E2E69}">
   <ds:schemaRefs>
     <ds:schemaRef ds:uri="urn:fleXdoc.docati.com"/>
   </ds:schemaRefs>

</xml_diff>